<commit_message>
added week 2 assignments
</commit_message>
<xml_diff>
--- a/COP2535-Spring2023-Syllabus1.docx
+++ b/COP2535-Spring2023-Syllabus1.docx
@@ -1900,7 +1900,7 @@
                       <w:sz w:val="22"/>
                       <w:szCs w:val="22"/>
                     </w:rPr>
-                    <w:t>Content-Based Assessments (training)</w:t>
+                    <w:t>Quizzes</w:t>
                   </w:r>
                 </w:p>
               </w:tc>
@@ -1925,7 +1925,15 @@
                       <w:sz w:val="22"/>
                       <w:szCs w:val="22"/>
                     </w:rPr>
-                    <w:t>20%</w:t>
+                    <w:t>15</w:t>
+                  </w:r>
+                  <w:r>
+                    <w:rPr>
+                      <w:rFonts w:asciiTheme="minorHAnsi" w:hAnsiTheme="minorHAnsi" w:cs="Arial"/>
+                      <w:sz w:val="22"/>
+                      <w:szCs w:val="22"/>
+                    </w:rPr>
+                    <w:t>%</w:t>
                   </w:r>
                 </w:p>
               </w:tc>
@@ -1957,7 +1965,7 @@
                       <w:sz w:val="22"/>
                       <w:szCs w:val="22"/>
                     </w:rPr>
-                    <w:t>Projects (homework)</w:t>
+                    <w:t>Labs</w:t>
                   </w:r>
                 </w:p>
               </w:tc>
@@ -1983,7 +1991,15 @@
                       <w:sz w:val="22"/>
                       <w:szCs w:val="22"/>
                     </w:rPr>
-                    <w:t>35%</w:t>
+                    <w:t>1</w:t>
+                  </w:r>
+                  <w:r>
+                    <w:rPr>
+                      <w:rFonts w:asciiTheme="minorHAnsi" w:hAnsiTheme="minorHAnsi" w:cs="Arial"/>
+                      <w:sz w:val="22"/>
+                      <w:szCs w:val="22"/>
+                    </w:rPr>
+                    <w:t>5%</w:t>
                   </w:r>
                 </w:p>
               </w:tc>
@@ -2015,7 +2031,7 @@
                       <w:sz w:val="22"/>
                       <w:szCs w:val="22"/>
                     </w:rPr>
-                    <w:t>Attendance/Participation</w:t>
+                    <w:t>Exercises</w:t>
                   </w:r>
                 </w:p>
               </w:tc>
@@ -2041,7 +2057,15 @@
                       <w:sz w:val="22"/>
                       <w:szCs w:val="22"/>
                     </w:rPr>
-                    <w:t>10%</w:t>
+                    <w:t>3</w:t>
+                  </w:r>
+                  <w:r>
+                    <w:rPr>
+                      <w:rFonts w:asciiTheme="minorHAnsi" w:hAnsiTheme="minorHAnsi" w:cs="Arial"/>
+                      <w:sz w:val="22"/>
+                      <w:szCs w:val="22"/>
+                    </w:rPr>
+                    <w:t>0%</w:t>
                   </w:r>
                 </w:p>
               </w:tc>
@@ -2099,7 +2123,15 @@
                       <w:sz w:val="22"/>
                       <w:szCs w:val="22"/>
                     </w:rPr>
-                    <w:t>25%</w:t>
+                    <w:t>20</w:t>
+                  </w:r>
+                  <w:r>
+                    <w:rPr>
+                      <w:rFonts w:asciiTheme="minorHAnsi" w:hAnsiTheme="minorHAnsi" w:cs="Arial"/>
+                      <w:sz w:val="22"/>
+                      <w:szCs w:val="22"/>
+                    </w:rPr>
+                    <w:t>%</w:t>
                   </w:r>
                 </w:p>
               </w:tc>
@@ -2131,7 +2163,7 @@
                       <w:sz w:val="22"/>
                       <w:szCs w:val="22"/>
                     </w:rPr>
-                    <w:t>Final Exam</w:t>
+                    <w:t>Project</w:t>
                   </w:r>
                 </w:p>
               </w:tc>
@@ -2157,7 +2189,127 @@
                       <w:sz w:val="22"/>
                       <w:szCs w:val="22"/>
                     </w:rPr>
-                    <w:t>10%</w:t>
+                    <w:t>2</w:t>
+                  </w:r>
+                  <w:r>
+                    <w:rPr>
+                      <w:rFonts w:asciiTheme="minorHAnsi" w:hAnsiTheme="minorHAnsi" w:cs="Arial"/>
+                      <w:sz w:val="22"/>
+                      <w:szCs w:val="22"/>
+                    </w:rPr>
+                    <w:t>0%</w:t>
+                  </w:r>
+                </w:p>
+              </w:tc>
+            </w:tr>
+            <w:tr>
+              <w:trPr>
+                <w:trHeight w:val="387"/>
+                <w:tblCellSpacing w:w="0" w:type="dxa"/>
+              </w:trPr>
+              <w:tc>
+                <w:tcPr>
+                  <w:tcW w:w="5421" w:type="dxa"/>
+                  <w:vAlign w:val="center"/>
+                </w:tcPr>
+                <w:p>
+                  <w:pPr>
+                    <w:pStyle w:val="NormalWeb"/>
+                    <w:widowControl w:val="0"/>
+                    <w:rPr>
+                      <w:rFonts w:asciiTheme="minorHAnsi" w:hAnsiTheme="minorHAnsi" w:cs="Arial"/>
+                      <w:sz w:val="22"/>
+                      <w:szCs w:val="22"/>
+                    </w:rPr>
+                  </w:pPr>
+                  <w:r>
+                    <w:rPr>
+                      <w:rFonts w:asciiTheme="minorHAnsi" w:hAnsiTheme="minorHAnsi" w:cs="Arial"/>
+                      <w:sz w:val="22"/>
+                      <w:szCs w:val="22"/>
+                    </w:rPr>
+                    <w:t>Student evaluation</w:t>
+                  </w:r>
+                </w:p>
+              </w:tc>
+              <w:tc>
+                <w:tcPr>
+                  <w:tcW w:w="1347" w:type="dxa"/>
+                  <w:vAlign w:val="center"/>
+                </w:tcPr>
+                <w:p>
+                  <w:pPr>
+                    <w:pStyle w:val="NormalWeb"/>
+                    <w:widowControl w:val="0"/>
+                    <w:rPr>
+                      <w:rFonts w:asciiTheme="minorHAnsi" w:hAnsiTheme="minorHAnsi" w:cs="Arial"/>
+                      <w:sz w:val="22"/>
+                      <w:szCs w:val="22"/>
+                    </w:rPr>
+                  </w:pPr>
+                  <w:r>
+                    <w:rPr>
+                      <w:rFonts w:asciiTheme="minorHAnsi" w:hAnsiTheme="minorHAnsi" w:cs="Arial"/>
+                      <w:sz w:val="22"/>
+                      <w:szCs w:val="22"/>
+                    </w:rPr>
+                    <w:t>5%</w:t>
+                  </w:r>
+                </w:p>
+              </w:tc>
+            </w:tr>
+            <w:tr>
+              <w:trPr>
+                <w:trHeight w:val="387"/>
+                <w:tblCellSpacing w:w="0" w:type="dxa"/>
+              </w:trPr>
+              <w:tc>
+                <w:tcPr>
+                  <w:tcW w:w="5421" w:type="dxa"/>
+                  <w:vAlign w:val="center"/>
+                </w:tcPr>
+                <w:p>
+                  <w:pPr>
+                    <w:pStyle w:val="NormalWeb"/>
+                    <w:widowControl w:val="0"/>
+                    <w:rPr>
+                      <w:rFonts w:asciiTheme="minorHAnsi" w:hAnsiTheme="minorHAnsi" w:cs="Arial"/>
+                      <w:sz w:val="22"/>
+                      <w:szCs w:val="22"/>
+                    </w:rPr>
+                  </w:pPr>
+                  <w:r>
+                    <w:rPr>
+                      <w:rFonts w:asciiTheme="minorHAnsi" w:hAnsiTheme="minorHAnsi" w:cs="Arial"/>
+                      <w:sz w:val="22"/>
+                      <w:szCs w:val="22"/>
+                    </w:rPr>
+                    <w:t>TOTAL</w:t>
+                  </w:r>
+                </w:p>
+              </w:tc>
+              <w:tc>
+                <w:tcPr>
+                  <w:tcW w:w="1347" w:type="dxa"/>
+                  <w:vAlign w:val="center"/>
+                </w:tcPr>
+                <w:p>
+                  <w:pPr>
+                    <w:pStyle w:val="NormalWeb"/>
+                    <w:widowControl w:val="0"/>
+                    <w:rPr>
+                      <w:rFonts w:asciiTheme="minorHAnsi" w:hAnsiTheme="minorHAnsi" w:cs="Arial"/>
+                      <w:sz w:val="22"/>
+                      <w:szCs w:val="22"/>
+                    </w:rPr>
+                  </w:pPr>
+                  <w:r>
+                    <w:rPr>
+                      <w:rFonts w:asciiTheme="minorHAnsi" w:hAnsiTheme="minorHAnsi" w:cs="Arial"/>
+                      <w:sz w:val="22"/>
+                      <w:szCs w:val="22"/>
+                    </w:rPr>
+                    <w:t>105%</w:t>
                   </w:r>
                 </w:p>
               </w:tc>
@@ -2287,7 +2439,6 @@
                       <w:b/>
                       <w:szCs w:val="24"/>
                     </w:rPr>
-                    <w:lastRenderedPageBreak/>
                     <w:t>Grade Scale</w:t>
                   </w:r>
                 </w:p>
@@ -7308,10 +7459,6 @@
 </file>
 
 <file path=customXml/item1.xml><?xml version="1.0" encoding="utf-8"?>
-<b:Sources xmlns:b="http://schemas.openxmlformats.org/officeDocument/2006/bibliography" xmlns="http://schemas.openxmlformats.org/officeDocument/2006/bibliography" SelectedStyle="\APA.XSL" StyleName="APA"/>
-</file>
-
-<file path=customXml/item2.xml><?xml version="1.0" encoding="utf-8"?>
 <ct:contentTypeSchema xmlns:ct="http://schemas.microsoft.com/office/2006/metadata/contentType" xmlns:ma="http://schemas.microsoft.com/office/2006/metadata/properties/metaAttributes" ct:_="" ma:_="" ma:contentTypeName="Document" ma:contentTypeID="0x01010060E355E399E8C346AB57FACF950A041B" ma:contentTypeVersion="15" ma:contentTypeDescription="Create a new document." ma:contentTypeScope="" ma:versionID="cc488feede8db73d0fc21f04aa3d21dc">
   <xsd:schema xmlns:xsd="http://www.w3.org/2001/XMLSchema" xmlns:xs="http://www.w3.org/2001/XMLSchema" xmlns:p="http://schemas.microsoft.com/office/2006/metadata/properties" xmlns:ns3="2c921f71-18e9-4aa7-bc89-84ee23b59b4f" xmlns:ns4="f65aa538-03c5-4d67-aafc-6767bcf9a4ff" targetNamespace="http://schemas.microsoft.com/office/2006/metadata/properties" ma:root="true" ma:fieldsID="cacbdef6b7b549bd9d78811caf0a2fa0" ns3:_="" ns4:_="">
     <xsd:import namespace="2c921f71-18e9-4aa7-bc89-84ee23b59b4f"/>
@@ -7546,7 +7693,19 @@
 </ct:contentTypeSchema>
 </file>
 
+<file path=customXml/item2.xml><?xml version="1.0" encoding="utf-8"?>
+<b:Sources xmlns:b="http://schemas.openxmlformats.org/officeDocument/2006/bibliography" xmlns="http://schemas.openxmlformats.org/officeDocument/2006/bibliography" SelectedStyle="\APA.XSL" StyleName="APA"/>
+</file>
+
 <file path=customXml/item3.xml><?xml version="1.0" encoding="utf-8"?>
+<p:properties xmlns:p="http://schemas.microsoft.com/office/2006/metadata/properties" xmlns:xsi="http://www.w3.org/2001/XMLSchema-instance" xmlns:pc="http://schemas.microsoft.com/office/infopath/2007/PartnerControls">
+  <documentManagement>
+    <_activity xmlns="2c921f71-18e9-4aa7-bc89-84ee23b59b4f" xsi:nil="true"/>
+  </documentManagement>
+</p:properties>
+</file>
+
+<file path=customXml/item4.xml><?xml version="1.0" encoding="utf-8"?>
 <?mso-contentType ?>
 <FormTemplates xmlns="http://schemas.microsoft.com/sharepoint/v3/contenttype/forms">
   <Display>DocumentLibraryForm</Display>
@@ -7555,23 +7714,7 @@
 </FormTemplates>
 </file>
 
-<file path=customXml/item4.xml><?xml version="1.0" encoding="utf-8"?>
-<p:properties xmlns:p="http://schemas.microsoft.com/office/2006/metadata/properties" xmlns:xsi="http://www.w3.org/2001/XMLSchema-instance" xmlns:pc="http://schemas.microsoft.com/office/infopath/2007/PartnerControls">
-  <documentManagement>
-    <_activity xmlns="2c921f71-18e9-4aa7-bc89-84ee23b59b4f" xsi:nil="true"/>
-  </documentManagement>
-</p:properties>
-</file>
-
 <file path=customXml/itemProps1.xml><?xml version="1.0" encoding="utf-8"?>
-<ds:datastoreItem xmlns:ds="http://schemas.openxmlformats.org/officeDocument/2006/customXml" ds:itemID="{61A811A9-35EC-4EC8-A0D6-9481B76D0505}">
-  <ds:schemaRefs>
-    <ds:schemaRef ds:uri="http://schemas.openxmlformats.org/officeDocument/2006/bibliography"/>
-  </ds:schemaRefs>
-</ds:datastoreItem>
-</file>
-
-<file path=customXml/itemProps2.xml><?xml version="1.0" encoding="utf-8"?>
 <ds:datastoreItem xmlns:ds="http://schemas.openxmlformats.org/officeDocument/2006/customXml" ds:itemID="{940CF4C1-6AC2-4BC4-9EFD-D6F1A74B476D}">
   <ds:schemaRefs>
     <ds:schemaRef ds:uri="http://schemas.microsoft.com/office/2006/metadata/contentType"/>
@@ -7590,27 +7733,28 @@
 </ds:datastoreItem>
 </file>
 
+<file path=customXml/itemProps2.xml><?xml version="1.0" encoding="utf-8"?>
+<ds:datastoreItem xmlns:ds="http://schemas.openxmlformats.org/officeDocument/2006/customXml" ds:itemID="{61A811A9-35EC-4EC8-A0D6-9481B76D0505}">
+  <ds:schemaRefs>
+    <ds:schemaRef ds:uri="http://schemas.openxmlformats.org/officeDocument/2006/bibliography"/>
+  </ds:schemaRefs>
+</ds:datastoreItem>
+</file>
+
 <file path=customXml/itemProps3.xml><?xml version="1.0" encoding="utf-8"?>
+<ds:datastoreItem xmlns:ds="http://schemas.openxmlformats.org/officeDocument/2006/customXml" ds:itemID="{C742B783-7563-48D0-A690-85F58FF8BA0D}">
+  <ds:schemaRefs>
+    <ds:schemaRef ds:uri="http://schemas.microsoft.com/office/2006/metadata/properties"/>
+    <ds:schemaRef ds:uri="http://schemas.microsoft.com/office/infopath/2007/PartnerControls"/>
+    <ds:schemaRef ds:uri="2c921f71-18e9-4aa7-bc89-84ee23b59b4f"/>
+  </ds:schemaRefs>
+</ds:datastoreItem>
+</file>
+
+<file path=customXml/itemProps4.xml><?xml version="1.0" encoding="utf-8"?>
 <ds:datastoreItem xmlns:ds="http://schemas.openxmlformats.org/officeDocument/2006/customXml" ds:itemID="{5F8DDA91-E9E6-4676-90E7-1F2F19C27630}">
   <ds:schemaRefs>
     <ds:schemaRef ds:uri="http://schemas.microsoft.com/sharepoint/v3/contenttype/forms"/>
   </ds:schemaRefs>
 </ds:datastoreItem>
-</file>
-
-<file path=customXml/itemProps4.xml><?xml version="1.0" encoding="utf-8"?>
-<ds:datastoreItem xmlns:ds="http://schemas.openxmlformats.org/officeDocument/2006/customXml" ds:itemID="{C742B783-7563-48D0-A690-85F58FF8BA0D}">
-  <ds:schemaRefs>
-    <ds:schemaRef ds:uri="http://schemas.microsoft.com/office/2006/metadata/properties"/>
-    <ds:schemaRef ds:uri="http://purl.org/dc/terms/"/>
-    <ds:schemaRef ds:uri="http://schemas.microsoft.com/office/2006/documentManagement/types"/>
-    <ds:schemaRef ds:uri="f65aa538-03c5-4d67-aafc-6767bcf9a4ff"/>
-    <ds:schemaRef ds:uri="http://schemas.openxmlformats.org/package/2006/metadata/core-properties"/>
-    <ds:schemaRef ds:uri="http://purl.org/dc/elements/1.1/"/>
-    <ds:schemaRef ds:uri="http://schemas.microsoft.com/office/infopath/2007/PartnerControls"/>
-    <ds:schemaRef ds:uri="2c921f71-18e9-4aa7-bc89-84ee23b59b4f"/>
-    <ds:schemaRef ds:uri="http://www.w3.org/XML/1998/namespace"/>
-    <ds:schemaRef ds:uri="http://purl.org/dc/dcmitype/"/>
-  </ds:schemaRefs>
-</ds:datastoreItem>
 </file>
</xml_diff>